<commit_message>
upload atividade sub-redes 02
</commit_message>
<xml_diff>
--- a/aulas/aula17/Atividades da aula 17.docx
+++ b/aulas/aula17/Atividades da aula 17.docx
@@ -84,8 +84,6 @@
           </wp:inline>
         </w:drawing>
       </w:r>
-      <w:bookmarkStart w:id="0" w:name="_GoBack"/>
-      <w:bookmarkEnd w:id="0"/>
     </w:p>
     <w:p>
       <w:pPr>
@@ -99,6 +97,12 @@
           <w:lang w:val="pt-BR"/>
         </w:rPr>
         <w:t>exercício de sub-redes</w:t>
+      </w:r>
+      <w:r>
+        <w:rPr>
+          <w:lang w:val="pt-BR"/>
+        </w:rPr>
+        <w:t xml:space="preserve"> 1</w:t>
       </w:r>
     </w:p>
     <w:p>
@@ -148,8 +152,78 @@
         </w:drawing>
       </w:r>
     </w:p>
+    <w:p>
+      <w:pPr>
+        <w:pStyle w:val="Ttulo1"/>
+        <w:rPr>
+          <w:lang w:val="pt-BR"/>
+        </w:rPr>
+      </w:pPr>
+      <w:r>
+        <w:rPr>
+          <w:lang w:val="pt-BR"/>
+        </w:rPr>
+        <w:lastRenderedPageBreak/>
+        <w:t>Exerc</w:t>
+      </w:r>
+      <w:r>
+        <w:rPr>
+          <w:lang w:val="pt-BR"/>
+        </w:rPr>
+        <w:t>ício de sub-redes 2</w:t>
+      </w:r>
+    </w:p>
+    <w:p>
+      <w:pPr>
+        <w:rPr>
+          <w:lang w:val="pt-BR"/>
+        </w:rPr>
+      </w:pPr>
+      <w:r>
+        <w:rPr>
+          <w:lang w:val="pt-BR"/>
+        </w:rPr>
+        <w:drawing>
+          <wp:inline distT="0" distB="0" distL="0" distR="0" wp14:anchorId="2AC0BBE9" wp14:editId="0B14D9EA">
+            <wp:extent cx="5972175" cy="1413510"/>
+            <wp:effectExtent l="0" t="0" r="9525" b="0"/>
+            <wp:docPr id="4" name="Imagem 4"/>
+            <wp:cNvGraphicFramePr>
+              <a:graphicFrameLocks xmlns:a="http://schemas.openxmlformats.org/drawingml/2006/main" noChangeAspect="1"/>
+            </wp:cNvGraphicFramePr>
+            <a:graphic xmlns:a="http://schemas.openxmlformats.org/drawingml/2006/main">
+              <a:graphicData uri="http://schemas.openxmlformats.org/drawingml/2006/picture">
+                <pic:pic xmlns:pic="http://schemas.openxmlformats.org/drawingml/2006/picture">
+                  <pic:nvPicPr>
+                    <pic:cNvPr id="1" name=""/>
+                    <pic:cNvPicPr/>
+                  </pic:nvPicPr>
+                  <pic:blipFill>
+                    <a:blip r:embed="rId10"/>
+                    <a:stretch>
+                      <a:fillRect/>
+                    </a:stretch>
+                  </pic:blipFill>
+                  <pic:spPr>
+                    <a:xfrm>
+                      <a:off x="0" y="0"/>
+                      <a:ext cx="5972175" cy="1413510"/>
+                    </a:xfrm>
+                    <a:prstGeom prst="rect">
+                      <a:avLst/>
+                    </a:prstGeom>
+                  </pic:spPr>
+                </pic:pic>
+              </a:graphicData>
+            </a:graphic>
+          </wp:inline>
+        </w:drawing>
+      </w:r>
+      <w:bookmarkStart w:id="0" w:name="_GoBack"/>
+      <w:bookmarkEnd w:id="0"/>
+    </w:p>
     <w:sectPr>
-      <w:headerReference w:type="first" r:id="rId10"/>
+      <w:headerReference w:type="first" r:id="rId11"/>
       <w:pgSz w:w="12240" w:h="15840" w:code="1"/>
       <w:pgMar w:top="1701" w:right="1134" w:bottom="1134" w:left="1701" w:header="1134" w:footer="1134" w:gutter="0"/>
       <w:cols w:space="720"/>
@@ -12981,7 +13055,7 @@
 </file>
 
 <file path=customXml/itemProps1.xml><?xml version="1.0" encoding="utf-8"?>
-<ds:datastoreItem xmlns:ds="http://schemas.openxmlformats.org/officeDocument/2006/customXml" ds:itemID="{DA4A3E3B-E3D9-4342-930E-A0CBEF2296A8}">
+<ds:datastoreItem xmlns:ds="http://schemas.openxmlformats.org/officeDocument/2006/customXml" ds:itemID="{6996C683-C74D-4A14-BC14-78E157FB5287}">
   <ds:schemaRefs>
     <ds:schemaRef ds:uri="http://schemas.openxmlformats.org/officeDocument/2006/bibliography"/>
   </ds:schemaRefs>

</xml_diff>